<commit_message>
worked on introduction and abstract
</commit_message>
<xml_diff>
--- a/Draft.docx
+++ b/Draft.docx
@@ -179,6 +179,7 @@
           <w:ilvl w:val="0"/>
           <w:numId w:val="1"/>
         </w:numPr>
+        <w:ind w:left="0"/>
         <w:jc w:val="both"/>
         <w:rPr>
           <w:color w:val="auto"/>
@@ -192,13 +193,55 @@
         </w:rPr>
         <w:t>Introduction</w:t>
       </w:r>
+    </w:p>
+    <w:p>
+      <w:pPr>
+        <w:ind w:firstLine="567"/>
+      </w:pPr>
+      <w:r>
+        <w:t xml:space="preserve">One of the most basic tasks a computer scientist faces is that of designing a search algorithm to solve a given problem, whether it’s a simple linear search, NP problem or a query. </w:t>
+      </w:r>
+      <w:r>
+        <w:t xml:space="preserve">With technology evolving so fast and demanding better performance times, a few questions arise:  </w:t>
+      </w:r>
+    </w:p>
+    <w:p>
+      <w:pPr>
+        <w:pStyle w:val="ListParagraph"/>
+        <w:numPr>
+          <w:ilvl w:val="0"/>
+          <w:numId w:val="4"/>
+        </w:numPr>
+      </w:pPr>
+      <w:r>
+        <w:t>Are classical search algorithms deprecated, or still usable?</w:t>
+      </w:r>
+    </w:p>
+    <w:p>
+      <w:pPr>
+        <w:pStyle w:val="ListParagraph"/>
+        <w:numPr>
+          <w:ilvl w:val="0"/>
+          <w:numId w:val="4"/>
+        </w:numPr>
+      </w:pPr>
+      <w:r>
+        <w:t>Can such algorithms be evolved, or did we hit the peak performance when it comes to searching?</w:t>
+      </w:r>
       <w:bookmarkStart w:id="0" w:name="_GoBack"/>
       <w:bookmarkEnd w:id="0"/>
     </w:p>
     <w:p>
       <w:pPr>
-        <w:ind w:firstLine="567"/>
-      </w:pPr>
+        <w:pStyle w:val="ListParagraph"/>
+        <w:numPr>
+          <w:ilvl w:val="0"/>
+          <w:numId w:val="4"/>
+        </w:numPr>
+      </w:pPr>
+      <w:r>
+        <w:t>What is the next generation of searching, does it exists?</w:t>
+      </w:r>
     </w:p>
     <w:p>
       <w:pPr>
@@ -207,6 +250,7 @@
           <w:ilvl w:val="0"/>
           <w:numId w:val="1"/>
         </w:numPr>
+        <w:ind w:left="0"/>
         <w:jc w:val="both"/>
         <w:rPr>
           <w:color w:val="auto"/>
@@ -227,7 +271,11 @@
         <w:jc w:val="both"/>
       </w:pPr>
       <w:r>
-        <w:t>In the experimentation section we will compare and analyze Amazon’s OpenSearch Service to its predecessor, Amazon Elasticsearch Service. We will experiment on three different domains: one older version of Elasticsearch, the latest version of Elasticsearch and OpenSearch. Elasticsearch and OpenSearch are both search engines and data storage systems. They provide scalable search, fast access and response to very large volumes of data, as well as data visualization tools.</w:t>
+        <w:t xml:space="preserve">In the experimentation section we will compare and analyze Amazon’s OpenSearch Service to its predecessor, Amazon Elasticsearch Service. We will experiment on three different domains: one older version of Elasticsearch, the latest version of Elasticsearch and OpenSearch. Elasticsearch and </w:t>
+      </w:r>
+      <w:r>
+        <w:lastRenderedPageBreak/>
+        <w:t>OpenSearch are both search engines and data storage systems. They provide scalable search, fast access and response to very large volumes of data, as well as data visualization tools.</w:t>
       </w:r>
     </w:p>
     <w:p>
@@ -245,11 +293,7 @@
         <w:jc w:val="both"/>
       </w:pPr>
       <w:r>
-        <w:t xml:space="preserve">The experiment is focused on directly comparing the three search domains through a series of different types of searches and sorting tests. We will not only look at the data resulted from the </w:t>
-      </w:r>
-      <w:r>
-        <w:lastRenderedPageBreak/>
-        <w:t>queries, but we will differentiate the search domains from multiple perspectives: indexes used, elapsed time, number of hits and successful finds such that meaningful conclusions can be derived. We will use the exact same queries on the exact same data set so we can get the most accurate results.</w:t>
+        <w:t>The experiment is focused on directly comparing the three search domains through a series of different types of searches and sorting tests. We will not only look at the data resulted from the queries, but we will differentiate the search domains from multiple perspectives: indexes used, elapsed time, number of hits and successful finds such that meaningful conclusions can be derived. We will use the exact same queries on the exact same data set so we can get the most accurate results.</w:t>
       </w:r>
     </w:p>
     <w:p>
@@ -286,6 +330,7 @@
           <w:ilvl w:val="0"/>
           <w:numId w:val="1"/>
         </w:numPr>
+        <w:ind w:left="0"/>
         <w:jc w:val="both"/>
         <w:rPr>
           <w:color w:val="auto"/>
@@ -307,6 +352,7 @@
           <w:ilvl w:val="1"/>
           <w:numId w:val="1"/>
         </w:numPr>
+        <w:ind w:left="0"/>
         <w:rPr>
           <w:color w:val="auto"/>
         </w:rPr>
@@ -354,6 +400,7 @@
           <w:ilvl w:val="1"/>
           <w:numId w:val="1"/>
         </w:numPr>
+        <w:ind w:left="0"/>
         <w:rPr>
           <w:color w:val="auto"/>
         </w:rPr>
@@ -380,6 +427,7 @@
           <w:ilvl w:val="1"/>
           <w:numId w:val="1"/>
         </w:numPr>
+        <w:ind w:left="0"/>
         <w:rPr>
           <w:color w:val="auto"/>
         </w:rPr>
@@ -407,6 +455,7 @@
           <w:ilvl w:val="0"/>
           <w:numId w:val="2"/>
         </w:numPr>
+        <w:ind w:left="0"/>
         <w:jc w:val="both"/>
       </w:pPr>
       <w:r>
@@ -416,7 +465,6 @@
     <w:p>
       <w:pPr>
         <w:spacing w:before="0" w:line="240" w:lineRule="auto"/>
-        <w:ind w:left="1287"/>
         <w:rPr>
           <w:rFonts w:ascii="Consolas" w:eastAsia="Times New Roman" w:hAnsi="Consolas" w:cs="Times New Roman"/>
           <w:sz w:val="22"/>
@@ -510,7 +558,6 @@
     <w:p>
       <w:pPr>
         <w:spacing w:before="0" w:line="240" w:lineRule="auto"/>
-        <w:ind w:left="1287"/>
         <w:rPr>
           <w:rFonts w:ascii="Consolas" w:eastAsia="Times New Roman" w:hAnsi="Consolas" w:cs="Times New Roman"/>
           <w:sz w:val="22"/>
@@ -602,16 +649,17 @@
           <w:ilvl w:val="0"/>
           <w:numId w:val="2"/>
         </w:numPr>
-        <w:jc w:val="both"/>
-      </w:pPr>
-      <w:r>
+        <w:ind w:left="0"/>
+        <w:jc w:val="both"/>
+      </w:pPr>
+      <w:r>
+        <w:lastRenderedPageBreak/>
         <w:t>For Elasticsearch versions:</w:t>
       </w:r>
     </w:p>
     <w:p>
       <w:pPr>
         <w:spacing w:before="0" w:line="240" w:lineRule="auto"/>
-        <w:ind w:left="1287"/>
         <w:rPr>
           <w:rFonts w:ascii="Consolas" w:eastAsia="Times New Roman" w:hAnsi="Consolas" w:cs="Times New Roman"/>
           <w:sz w:val="22"/>
@@ -764,7 +812,6 @@
     <w:p>
       <w:pPr>
         <w:spacing w:before="0" w:line="240" w:lineRule="auto"/>
-        <w:ind w:left="1287"/>
         <w:rPr>
           <w:rFonts w:ascii="Consolas" w:eastAsia="Times New Roman" w:hAnsi="Consolas" w:cs="Times New Roman"/>
           <w:sz w:val="22"/>
@@ -794,7 +841,6 @@
         <w:jc w:val="both"/>
       </w:pPr>
       <w:r>
-        <w:lastRenderedPageBreak/>
         <w:t xml:space="preserve">For this experiment I generated files containing 10.000 objects: </w:t>
       </w:r>
       <w:proofErr w:type="spellStart"/>
@@ -945,6 +991,7 @@
           <w:ilvl w:val="1"/>
           <w:numId w:val="1"/>
         </w:numPr>
+        <w:ind w:left="0"/>
         <w:rPr>
           <w:color w:val="auto"/>
         </w:rPr>
@@ -990,7 +1037,11 @@
       </w:pPr>
       <w:r>
         <w:lastRenderedPageBreak/>
-        <w:t>The first test is a simple one: we will fetch all the books from the domains. We receive, as expected 10.000 documents (we can notice this in the “hits”: “value”: 10.000 sections). To no surprise, the time elapsed is very similar, we are working with a rather small dataset so we will not notice very big differences. The section “took” represents the milliseconds it took the search engines to give is our response, OpenSearch being the fastest with 21 milliseconds, followed by both instances of Elasticsearch with 25 milliseconds.</w:t>
+        <w:t xml:space="preserve">The first test is a simple one: we will fetch all the books from the domains. We receive, as expected 10.000 documents (we can notice this in the “hits”: “value”: 10.000 sections). To no surprise, the time elapsed is very similar, we are working with a rather small dataset so we will not notice very big differences. The section “took” represents the milliseconds it took the search engines to give is our response, OpenSearch being the fastest with 21 milliseconds, followed by both instances of </w:t>
+      </w:r>
+      <w:r>
+        <w:lastRenderedPageBreak/>
+        <w:t>Elasticsearch with 25 milliseconds.</w:t>
       </w:r>
     </w:p>
     <w:p>
@@ -1052,6 +1103,7 @@
           <w:rFonts w:ascii="Consolas" w:hAnsi="Consolas"/>
           <w:sz w:val="22"/>
         </w:rPr>
+        <w:lastRenderedPageBreak/>
         <w:t xml:space="preserve"> </w:t>
       </w:r>
       <w:r>
@@ -1061,7 +1113,7 @@
           <w:sz w:val="22"/>
         </w:rPr>
         <w:drawing>
-          <wp:inline distT="0" distB="0" distL="0" distR="0" wp14:anchorId="49A40F63" wp14:editId="35EF195D">
+          <wp:inline distT="0" distB="0" distL="0" distR="0" wp14:anchorId="466E355A" wp14:editId="0D0186D4">
             <wp:extent cx="2945081" cy="1454860"/>
             <wp:effectExtent l="0" t="0" r="8255" b="0"/>
             <wp:docPr id="11" name="Picture 11"/>
@@ -1118,7 +1170,7 @@
           <w:sz w:val="22"/>
         </w:rPr>
         <w:drawing>
-          <wp:inline distT="0" distB="0" distL="0" distR="0" wp14:anchorId="6F446013" wp14:editId="2D269A89">
+          <wp:inline distT="0" distB="0" distL="0" distR="0" wp14:anchorId="0E9E3149" wp14:editId="65D56ED2">
             <wp:extent cx="3022270" cy="1632108"/>
             <wp:effectExtent l="0" t="0" r="6985" b="6350"/>
             <wp:docPr id="20" name="Picture 20"/>
@@ -1186,7 +1238,7 @@
         </w:rPr>
         <w:lastRenderedPageBreak/>
         <w:drawing>
-          <wp:inline distT="0" distB="0" distL="0" distR="0" wp14:anchorId="7A738849" wp14:editId="3D405C65">
+          <wp:inline distT="0" distB="0" distL="0" distR="0" wp14:anchorId="48095C0F" wp14:editId="2A1D8943">
             <wp:extent cx="3022270" cy="1408455"/>
             <wp:effectExtent l="0" t="0" r="6985" b="1270"/>
             <wp:docPr id="21" name="Picture 21"/>
@@ -1262,7 +1314,7 @@
           <w:noProof/>
         </w:rPr>
         <w:drawing>
-          <wp:inline distT="0" distB="0" distL="0" distR="0" wp14:anchorId="7566C2B0" wp14:editId="0247C9E2">
+          <wp:inline distT="0" distB="0" distL="0" distR="0" wp14:anchorId="4A2792B3" wp14:editId="6B33C22E">
             <wp:extent cx="3259777" cy="1525409"/>
             <wp:effectExtent l="0" t="0" r="0" b="0"/>
             <wp:docPr id="6" name="Picture 6"/>
@@ -1312,11 +1364,11 @@
       </w:r>
       <w:proofErr w:type="gramEnd"/>
       <w:r>
-        <w:t xml:space="preserve"> in the results we are receiving:  the new version of Elasticsearch managed to return the most number of books with the given criteria, 524, followed by OpenSearch with 441 and the last one was the old version of Elasticsearch </w:t>
+        <w:t xml:space="preserve"> in the results we are receiving:  the new version of Elasticsearch managed to return the most number of books with the given criteria, 524, followed by OpenSearch with 441 and the last one was </w:t>
       </w:r>
       <w:r>
         <w:lastRenderedPageBreak/>
-        <w:t>with only 401 documents. The elapsed time was again pretty similar between the three search engines. Having the data split into more shards can benefit when it comes to searching while matching a certain pattern.</w:t>
+        <w:t>the old version of Elasticsearch with only 401 documents. The elapsed time was again pretty similar between the three search engines. Having the data split into more shards can benefit when it comes to searching while matching a certain pattern.</w:t>
       </w:r>
     </w:p>
     <w:p/>
@@ -1338,7 +1390,7 @@
           <w:noProof/>
         </w:rPr>
         <w:drawing>
-          <wp:inline distT="0" distB="0" distL="0" distR="0" wp14:anchorId="7B82684E" wp14:editId="54E860A3">
+          <wp:inline distT="0" distB="0" distL="0" distR="0" wp14:anchorId="3BAD40CB" wp14:editId="009B7CBF">
             <wp:extent cx="3295403" cy="1593444"/>
             <wp:effectExtent l="0" t="0" r="635" b="6985"/>
             <wp:docPr id="5" name="Picture 5"/>
@@ -1397,8 +1449,9 @@
           <w:noProof/>
           <w:sz w:val="22"/>
         </w:rPr>
+        <w:lastRenderedPageBreak/>
         <w:drawing>
-          <wp:inline distT="0" distB="0" distL="0" distR="0" wp14:anchorId="528975C3" wp14:editId="7E779E64">
+          <wp:inline distT="0" distB="0" distL="0" distR="0" wp14:anchorId="680D6C6C" wp14:editId="66055E8C">
             <wp:extent cx="3295403" cy="1445008"/>
             <wp:effectExtent l="0" t="0" r="635" b="3175"/>
             <wp:docPr id="19" name="Picture 19"/>
@@ -1474,11 +1527,7 @@
       </w:pPr>
       <w:r>
         <w:lastRenderedPageBreak/>
-        <w:t xml:space="preserve">When it comes to failures and error handling, having more shards will result in more of them failing and can delay or affect the end result. In the test where we include a sorting functionality on document fields (which is not available for the Amazon Free Tiers) we can see that the most affected </w:t>
-      </w:r>
-      <w:r>
-        <w:lastRenderedPageBreak/>
-        <w:t>domain was the new Elasticsearch having almost half of its shards end in failures, while the OpenSearch only had a quarter fail and the old Elasticsearch a third. The end result in this case was not affected; they all managed to retrieve one document which had the word “item” in the title.</w:t>
+        <w:t>When it comes to failures and error handling, having more shards will result in more of them failing and can delay or affect the end result. In the test where we include a sorting functionality on document fields (which is not available for the Amazon Free Tiers) we can see that the most affected domain was the new Elasticsearch having almost half of its shards end in failures, while the OpenSearch only had a quarter fail and the old Elasticsearch a third. The end result in this case was not affected; they all managed to retrieve one document which had the word “item” in the title.</w:t>
       </w:r>
     </w:p>
     <w:p>
@@ -1524,7 +1573,7 @@
         </w:rPr>
         <w:lastRenderedPageBreak/>
         <w:drawing>
-          <wp:inline distT="0" distB="0" distL="0" distR="0" wp14:anchorId="20A27CEA" wp14:editId="149EE7CA">
+          <wp:inline distT="0" distB="0" distL="0" distR="0" wp14:anchorId="77091B10" wp14:editId="33603ED5">
             <wp:extent cx="3758329" cy="1074717"/>
             <wp:effectExtent l="0" t="0" r="0" b="0"/>
             <wp:docPr id="16" name="Picture 16"/>
@@ -1584,7 +1633,7 @@
           <w:sz w:val="22"/>
         </w:rPr>
         <w:drawing>
-          <wp:inline distT="0" distB="0" distL="0" distR="0" wp14:anchorId="78119D14" wp14:editId="56C40BB0">
+          <wp:inline distT="0" distB="0" distL="0" distR="0" wp14:anchorId="0E573B56" wp14:editId="438C106F">
             <wp:extent cx="3753784" cy="1246909"/>
             <wp:effectExtent l="0" t="0" r="0" b="0"/>
             <wp:docPr id="17" name="Picture 17"/>
@@ -1643,9 +1692,8 @@
           <w:noProof/>
           <w:sz w:val="22"/>
         </w:rPr>
-        <w:lastRenderedPageBreak/>
         <w:drawing>
-          <wp:inline distT="0" distB="0" distL="0" distR="0" wp14:anchorId="33E57272" wp14:editId="04644DF1">
+          <wp:inline distT="0" distB="0" distL="0" distR="0" wp14:anchorId="6F5F4305" wp14:editId="349B08B5">
             <wp:extent cx="3752603" cy="1320968"/>
             <wp:effectExtent l="0" t="0" r="635" b="0"/>
             <wp:docPr id="18" name="Picture 18"/>
@@ -1698,6 +1746,7 @@
           <w:ilvl w:val="0"/>
           <w:numId w:val="3"/>
         </w:numPr>
+        <w:ind w:left="0"/>
         <w:jc w:val="both"/>
         <w:rPr>
           <w:rFonts w:ascii="Consolas" w:hAnsi="Consolas"/>
@@ -1755,7 +1804,14 @@
         <w:rPr>
           <w:rFonts w:cs="Times New Roman"/>
         </w:rPr>
-        <w:t xml:space="preserve">It is the most efficient sort order but it has no real use-case. It is only helpful when you want to use deep pagination. This test helps us see how the search engines are managing using the default number of </w:t>
+        <w:t xml:space="preserve">It is the most efficient sort order but it has no real use-case. It is only helpful when you want to use deep pagination. This test helps us see how the search engines are managing using the default </w:t>
+      </w:r>
+      <w:r>
+        <w:rPr>
+          <w:rFonts w:cs="Times New Roman"/>
+        </w:rPr>
+        <w:lastRenderedPageBreak/>
+        <w:t xml:space="preserve">number of </w:t>
       </w:r>
       <w:proofErr w:type="spellStart"/>
       <w:r>
@@ -1774,17 +1830,15 @@
     </w:p>
     <w:p>
       <w:pPr>
-        <w:ind w:left="567"/>
-        <w:jc w:val="both"/>
-        <w:rPr>
-          <w:rFonts w:ascii="Consolas" w:hAnsi="Consolas"/>
-          <w:sz w:val="22"/>
-        </w:rPr>
-      </w:pPr>
-    </w:p>
-    <w:p>
-      <w:pPr>
-        <w:ind w:left="567"/>
+        <w:jc w:val="both"/>
+        <w:rPr>
+          <w:rFonts w:ascii="Consolas" w:hAnsi="Consolas"/>
+          <w:sz w:val="22"/>
+        </w:rPr>
+      </w:pPr>
+    </w:p>
+    <w:p>
+      <w:pPr>
         <w:jc w:val="both"/>
         <w:rPr>
           <w:rFonts w:ascii="Consolas" w:hAnsi="Consolas"/>
@@ -1803,7 +1857,7 @@
     </w:p>
     <w:p>
       <w:pPr>
-        <w:ind w:left="567" w:hanging="284"/>
+        <w:ind w:hanging="284"/>
         <w:jc w:val="both"/>
         <w:rPr>
           <w:rFonts w:ascii="Consolas" w:hAnsi="Consolas"/>
@@ -1816,9 +1870,8 @@
           <w:noProof/>
           <w:sz w:val="22"/>
         </w:rPr>
-        <w:lastRenderedPageBreak/>
         <w:drawing>
-          <wp:inline distT="0" distB="0" distL="0" distR="0" wp14:anchorId="644332D4" wp14:editId="0101E5A2">
+          <wp:inline distT="0" distB="0" distL="0" distR="0" wp14:anchorId="3AA9E531" wp14:editId="22CA4FAF">
             <wp:extent cx="3492032" cy="1739735"/>
             <wp:effectExtent l="0" t="0" r="0" b="0"/>
             <wp:docPr id="34" name="Picture 34"/>
@@ -1878,7 +1931,7 @@
           <w:sz w:val="22"/>
         </w:rPr>
         <w:drawing>
-          <wp:inline distT="0" distB="0" distL="0" distR="0" wp14:anchorId="031A9935" wp14:editId="2E744079">
+          <wp:inline distT="0" distB="0" distL="0" distR="0" wp14:anchorId="465FBFF8" wp14:editId="62546D4D">
             <wp:extent cx="3492609" cy="1668483"/>
             <wp:effectExtent l="0" t="0" r="0" b="8255"/>
             <wp:docPr id="35" name="Picture 35"/>
@@ -1919,6 +1972,7 @@
         <w:ind w:firstLine="284"/>
       </w:pPr>
       <w:r>
+        <w:lastRenderedPageBreak/>
         <w:t>Old Elasticsearch</w:t>
       </w:r>
     </w:p>
@@ -1938,7 +1992,7 @@
           <w:sz w:val="22"/>
         </w:rPr>
         <w:drawing>
-          <wp:inline distT="0" distB="0" distL="0" distR="0" wp14:anchorId="10F41ECD" wp14:editId="004E6103">
+          <wp:inline distT="0" distB="0" distL="0" distR="0" wp14:anchorId="5BF20581" wp14:editId="6EC9FA3B">
             <wp:extent cx="3522363" cy="1591293"/>
             <wp:effectExtent l="0" t="0" r="1905" b="9525"/>
             <wp:docPr id="36" name="Picture 36"/>
@@ -2063,8 +2117,9 @@
           <w:noProof/>
           <w:sz w:val="22"/>
         </w:rPr>
+        <w:lastRenderedPageBreak/>
         <w:drawing>
-          <wp:inline distT="0" distB="0" distL="0" distR="0" wp14:anchorId="0C8EF1A7" wp14:editId="62D9498A">
+          <wp:inline distT="0" distB="0" distL="0" distR="0" wp14:anchorId="55919781" wp14:editId="4D6E0342">
             <wp:extent cx="3484486" cy="2149434"/>
             <wp:effectExtent l="0" t="0" r="1905" b="3810"/>
             <wp:docPr id="27" name="Picture 27"/>
@@ -2268,7 +2323,7 @@
           <w:sz w:val="22"/>
         </w:rPr>
         <w:drawing>
-          <wp:inline distT="0" distB="0" distL="0" distR="0" wp14:anchorId="2A131715" wp14:editId="3969518D">
+          <wp:inline distT="0" distB="0" distL="0" distR="0" wp14:anchorId="107FDB30" wp14:editId="14087C9C">
             <wp:extent cx="1703467" cy="1145969"/>
             <wp:effectExtent l="0" t="0" r="0" b="0"/>
             <wp:docPr id="28" name="Picture 28"/>
@@ -2316,7 +2371,7 @@
           <w:sz w:val="22"/>
         </w:rPr>
         <w:drawing>
-          <wp:inline distT="0" distB="0" distL="0" distR="0" wp14:anchorId="186A6EA8" wp14:editId="4623F41B">
+          <wp:inline distT="0" distB="0" distL="0" distR="0" wp14:anchorId="24A11AAE" wp14:editId="53894CEB">
             <wp:extent cx="1555667" cy="857204"/>
             <wp:effectExtent l="0" t="0" r="6985" b="635"/>
             <wp:docPr id="29" name="Picture 29"/>
@@ -2382,7 +2437,7 @@
           <w:sz w:val="22"/>
         </w:rPr>
         <w:drawing>
-          <wp:inline distT="0" distB="0" distL="0" distR="0" wp14:anchorId="305BBC3C" wp14:editId="4A510B95">
+          <wp:inline distT="0" distB="0" distL="0" distR="0" wp14:anchorId="5558A6B1" wp14:editId="44FFAD8A">
             <wp:extent cx="1662545" cy="1444935"/>
             <wp:effectExtent l="0" t="0" r="0" b="3175"/>
             <wp:docPr id="30" name="Picture 30"/>
@@ -2430,7 +2485,7 @@
           <w:sz w:val="22"/>
         </w:rPr>
         <w:drawing>
-          <wp:inline distT="0" distB="0" distL="0" distR="0" wp14:anchorId="22363F67" wp14:editId="162B17F4">
+          <wp:inline distT="0" distB="0" distL="0" distR="0" wp14:anchorId="1FB16DC9" wp14:editId="74CD8C03">
             <wp:extent cx="1537811" cy="1050966"/>
             <wp:effectExtent l="0" t="0" r="5715" b="0"/>
             <wp:docPr id="31" name="Picture 31"/>
@@ -2496,8 +2551,9 @@
           <w:noProof/>
           <w:sz w:val="22"/>
         </w:rPr>
+        <w:lastRenderedPageBreak/>
         <w:drawing>
-          <wp:inline distT="0" distB="0" distL="0" distR="0" wp14:anchorId="1435C1F1" wp14:editId="6D5E0195">
+          <wp:inline distT="0" distB="0" distL="0" distR="0" wp14:anchorId="0C8140AF" wp14:editId="559B3B23">
             <wp:extent cx="1661829" cy="1365662"/>
             <wp:effectExtent l="0" t="0" r="0" b="6350"/>
             <wp:docPr id="32" name="Picture 32"/>
@@ -2545,7 +2601,7 @@
           <w:sz w:val="22"/>
         </w:rPr>
         <w:drawing>
-          <wp:inline distT="0" distB="0" distL="0" distR="0" wp14:anchorId="4A6F9276" wp14:editId="355290E9">
+          <wp:inline distT="0" distB="0" distL="0" distR="0" wp14:anchorId="3F388515" wp14:editId="76564886">
             <wp:extent cx="1537854" cy="713082"/>
             <wp:effectExtent l="0" t="0" r="5715" b="0"/>
             <wp:docPr id="33" name="Picture 33"/>
@@ -2588,6 +2644,7 @@
           <w:ilvl w:val="0"/>
           <w:numId w:val="1"/>
         </w:numPr>
+        <w:ind w:left="0"/>
         <w:jc w:val="both"/>
         <w:rPr>
           <w:color w:val="auto"/>
@@ -2612,6 +2669,7 @@
           <w:ilvl w:val="0"/>
           <w:numId w:val="1"/>
         </w:numPr>
+        <w:ind w:left="0"/>
         <w:jc w:val="both"/>
         <w:rPr>
           <w:color w:val="auto"/>
@@ -3310,6 +3368,119 @@
       </w:rPr>
     </w:lvl>
   </w:abstractNum>
+  <w:abstractNum w:abstractNumId="3">
+    <w:nsid w:val="5AB80705"/>
+    <w:multiLevelType w:val="hybridMultilevel"/>
+    <w:tmpl w:val="081C6818"/>
+    <w:lvl w:ilvl="0" w:tplc="04090001">
+      <w:start w:val="1"/>
+      <w:numFmt w:val="bullet"/>
+      <w:lvlText w:val=""/>
+      <w:lvlJc w:val="left"/>
+      <w:pPr>
+        <w:ind w:left="1287" w:hanging="360"/>
+      </w:pPr>
+      <w:rPr>
+        <w:rFonts w:ascii="Symbol" w:hAnsi="Symbol" w:hint="default"/>
+      </w:rPr>
+    </w:lvl>
+    <w:lvl w:ilvl="1" w:tplc="04090003" w:tentative="1">
+      <w:start w:val="1"/>
+      <w:numFmt w:val="bullet"/>
+      <w:lvlText w:val="o"/>
+      <w:lvlJc w:val="left"/>
+      <w:pPr>
+        <w:ind w:left="2007" w:hanging="360"/>
+      </w:pPr>
+      <w:rPr>
+        <w:rFonts w:ascii="Courier New" w:hAnsi="Courier New" w:cs="Courier New" w:hint="default"/>
+      </w:rPr>
+    </w:lvl>
+    <w:lvl w:ilvl="2" w:tplc="04090005" w:tentative="1">
+      <w:start w:val="1"/>
+      <w:numFmt w:val="bullet"/>
+      <w:lvlText w:val=""/>
+      <w:lvlJc w:val="left"/>
+      <w:pPr>
+        <w:ind w:left="2727" w:hanging="360"/>
+      </w:pPr>
+      <w:rPr>
+        <w:rFonts w:ascii="Wingdings" w:hAnsi="Wingdings" w:hint="default"/>
+      </w:rPr>
+    </w:lvl>
+    <w:lvl w:ilvl="3" w:tplc="04090001" w:tentative="1">
+      <w:start w:val="1"/>
+      <w:numFmt w:val="bullet"/>
+      <w:lvlText w:val=""/>
+      <w:lvlJc w:val="left"/>
+      <w:pPr>
+        <w:ind w:left="3447" w:hanging="360"/>
+      </w:pPr>
+      <w:rPr>
+        <w:rFonts w:ascii="Symbol" w:hAnsi="Symbol" w:hint="default"/>
+      </w:rPr>
+    </w:lvl>
+    <w:lvl w:ilvl="4" w:tplc="04090003" w:tentative="1">
+      <w:start w:val="1"/>
+      <w:numFmt w:val="bullet"/>
+      <w:lvlText w:val="o"/>
+      <w:lvlJc w:val="left"/>
+      <w:pPr>
+        <w:ind w:left="4167" w:hanging="360"/>
+      </w:pPr>
+      <w:rPr>
+        <w:rFonts w:ascii="Courier New" w:hAnsi="Courier New" w:cs="Courier New" w:hint="default"/>
+      </w:rPr>
+    </w:lvl>
+    <w:lvl w:ilvl="5" w:tplc="04090005" w:tentative="1">
+      <w:start w:val="1"/>
+      <w:numFmt w:val="bullet"/>
+      <w:lvlText w:val=""/>
+      <w:lvlJc w:val="left"/>
+      <w:pPr>
+        <w:ind w:left="4887" w:hanging="360"/>
+      </w:pPr>
+      <w:rPr>
+        <w:rFonts w:ascii="Wingdings" w:hAnsi="Wingdings" w:hint="default"/>
+      </w:rPr>
+    </w:lvl>
+    <w:lvl w:ilvl="6" w:tplc="04090001" w:tentative="1">
+      <w:start w:val="1"/>
+      <w:numFmt w:val="bullet"/>
+      <w:lvlText w:val=""/>
+      <w:lvlJc w:val="left"/>
+      <w:pPr>
+        <w:ind w:left="5607" w:hanging="360"/>
+      </w:pPr>
+      <w:rPr>
+        <w:rFonts w:ascii="Symbol" w:hAnsi="Symbol" w:hint="default"/>
+      </w:rPr>
+    </w:lvl>
+    <w:lvl w:ilvl="7" w:tplc="04090003" w:tentative="1">
+      <w:start w:val="1"/>
+      <w:numFmt w:val="bullet"/>
+      <w:lvlText w:val="o"/>
+      <w:lvlJc w:val="left"/>
+      <w:pPr>
+        <w:ind w:left="6327" w:hanging="360"/>
+      </w:pPr>
+      <w:rPr>
+        <w:rFonts w:ascii="Courier New" w:hAnsi="Courier New" w:cs="Courier New" w:hint="default"/>
+      </w:rPr>
+    </w:lvl>
+    <w:lvl w:ilvl="8" w:tplc="04090005" w:tentative="1">
+      <w:start w:val="1"/>
+      <w:numFmt w:val="bullet"/>
+      <w:lvlText w:val=""/>
+      <w:lvlJc w:val="left"/>
+      <w:pPr>
+        <w:ind w:left="7047" w:hanging="360"/>
+      </w:pPr>
+      <w:rPr>
+        <w:rFonts w:ascii="Wingdings" w:hAnsi="Wingdings" w:hint="default"/>
+      </w:rPr>
+    </w:lvl>
+  </w:abstractNum>
   <w:num w:numId="1">
     <w:abstractNumId w:val="2"/>
   </w:num>
@@ -3318,6 +3489,9 @@
   </w:num>
   <w:num w:numId="3">
     <w:abstractNumId w:val="1"/>
+  </w:num>
+  <w:num w:numId="4">
+    <w:abstractNumId w:val="3"/>
   </w:num>
 </w:numbering>
 </file>

</xml_diff>

<commit_message>
LAST COMMIT (prolly not)
</commit_message>
<xml_diff>
--- a/Draft.docx
+++ b/Draft.docx
@@ -3107,8 +3107,6 @@
       <w:r>
         <w:t>In the end, we could clearly observe that the evolution of search algorithms is not finished, nor it will be in the near future. There is still room for improvement when it comes to the next generation of search algorithms such as Elasticsearch and search for Quantum Computers, and if we analyze the way technology evolved up to this point we can safely predict that in the future there will be more and more demands for faster and more efficient search algorithms working on even larger data sets.</w:t>
       </w:r>
-      <w:bookmarkStart w:id="0" w:name="_GoBack"/>
-      <w:bookmarkEnd w:id="0"/>
     </w:p>
     <w:p>
       <w:pPr>
@@ -3444,6 +3442,78 @@
       </w:r>
       <w:r>
         <w:t xml:space="preserve"> (2016)</w:t>
+      </w:r>
+    </w:p>
+    <w:p>
+      <w:pPr>
+        <w:pStyle w:val="Heading1"/>
+        <w:jc w:val="both"/>
+        <w:rPr>
+          <w:color w:val="auto"/>
+          <w:sz w:val="32"/>
+        </w:rPr>
+      </w:pPr>
+    </w:p>
+    <w:p>
+      <w:pPr>
+        <w:pStyle w:val="Heading1"/>
+        <w:ind w:firstLine="567"/>
+        <w:jc w:val="both"/>
+        <w:rPr>
+          <w:color w:val="auto"/>
+          <w:sz w:val="32"/>
+        </w:rPr>
+      </w:pPr>
+      <w:bookmarkStart w:id="0" w:name="_GoBack"/>
+      <w:bookmarkEnd w:id="0"/>
+      <w:r>
+        <w:rPr>
+          <w:color w:val="auto"/>
+          <w:sz w:val="32"/>
+        </w:rPr>
+        <w:t>Project timeline</w:t>
+      </w:r>
+    </w:p>
+    <w:p>
+      <w:pPr>
+        <w:jc w:val="both"/>
+      </w:pPr>
+      <w:r>
+        <w:drawing>
+          <wp:inline distT="0" distB="0" distL="0" distR="0" wp14:anchorId="6FDCAB24" wp14:editId="7BE736B3">
+            <wp:extent cx="6320034" cy="2377440"/>
+            <wp:effectExtent l="0" t="0" r="5080" b="3810"/>
+            <wp:docPr id="10" name="Picture 10"/>
+            <wp:cNvGraphicFramePr>
+              <a:graphicFrameLocks xmlns:a="http://schemas.openxmlformats.org/drawingml/2006/main" noChangeAspect="1"/>
+            </wp:cNvGraphicFramePr>
+            <a:graphic xmlns:a="http://schemas.openxmlformats.org/drawingml/2006/main">
+              <a:graphicData uri="http://schemas.openxmlformats.org/drawingml/2006/picture">
+                <pic:pic xmlns:pic="http://schemas.openxmlformats.org/drawingml/2006/picture">
+                  <pic:nvPicPr>
+                    <pic:cNvPr id="0" name=""/>
+                    <pic:cNvPicPr/>
+                  </pic:nvPicPr>
+                  <pic:blipFill>
+                    <a:blip r:embed="rId25"/>
+                    <a:stretch>
+                      <a:fillRect/>
+                    </a:stretch>
+                  </pic:blipFill>
+                  <pic:spPr>
+                    <a:xfrm>
+                      <a:off x="0" y="0"/>
+                      <a:ext cx="6324331" cy="2379056"/>
+                    </a:xfrm>
+                    <a:prstGeom prst="rect">
+                      <a:avLst/>
+                    </a:prstGeom>
+                  </pic:spPr>
+                </pic:pic>
+              </a:graphicData>
+            </a:graphic>
+          </wp:inline>
+        </w:drawing>
       </w:r>
     </w:p>
     <w:sectPr>

</xml_diff>